<commit_message>
doc(supports): Add list management
</commit_message>
<xml_diff>
--- a/supports/source/Encapsulation.docx
+++ b/supports/source/Encapsulation.docx
@@ -5889,17 +5889,11 @@
             <w:pStyle w:val="-Pieddepage"/>
             <w:spacing w:line="240" w:lineRule="auto"/>
             <w:jc w:val="right"/>
-            <w:rPr>
-              <w:lang w:val="en-US"/>
-            </w:rPr>
           </w:pPr>
           <w:r>
             <w:fldChar w:fldCharType="begin"/>
           </w:r>
           <w:r>
-            <w:rPr>
-              <w:lang w:val="en-US"/>
-            </w:rPr>
             <w:instrText xml:space="preserve"> FILENAME  \* FirstCap  \* MERGEFORMAT </w:instrText>
           </w:r>
           <w:r>
@@ -6119,7 +6113,7 @@
               <w:sz w:val="28"/>
               <w:szCs w:val="28"/>
             </w:rPr>
-            <w:t>226</w:t>
+            <w:t>320</w:t>
           </w:r>
         </w:p>
       </w:tc>
@@ -6242,7 +6236,7 @@
     <mc:AlternateContent>
       <mc:Choice Requires="v">
         <w:pict>
-          <v:shapetype w14:anchorId="7D7201E7" id="_x0000_t75" coordsize="21600,21600" o:spt="75" o:preferrelative="t" path="m@4@5l@4@11@9@11@9@5xe" filled="f" stroked="f">
+          <v:shapetype w14:anchorId="6C820551" id="_x0000_t75" coordsize="21600,21600" o:spt="75" o:preferrelative="t" path="m@4@5l@4@11@9@11@9@5xe" filled="f" stroked="f">
             <v:stroke joinstyle="miter"/>
             <v:formulas>
               <v:f eqn="if lineDrawn pixelLineWidth 0"/>
@@ -6261,17 +6255,17 @@
             <v:path o:extrusionok="f" gradientshapeok="t" o:connecttype="rect"/>
             <o:lock v:ext="edit" aspectratio="t"/>
           </v:shapetype>
-          <v:shape id="Image 1501268921" o:spid="_x0000_i1025" type="#_x0000_t75" style="width:11pt;height:11pt;visibility:visible;mso-wrap-style:square">
+          <v:shape id="Image 1202938220" o:spid="_x0000_i1025" type="#_x0000_t75" style="width:11pt;height:11pt;visibility:visible;mso-wrap-style:square">
             <v:imagedata r:id="rId1" o:title=""/>
           </v:shape>
         </w:pict>
       </mc:Choice>
       <mc:Fallback>
         <w:drawing>
-          <wp:inline distT="0" distB="0" distL="0" distR="0" wp14:anchorId="31C45F45" wp14:editId="558795C9">
+          <wp:inline distT="0" distB="0" distL="0" distR="0" wp14:anchorId="4696AFC8" wp14:editId="1DE269FE">
             <wp:extent cx="139700" cy="139700"/>
             <wp:effectExtent l="0" t="0" r="0" b="0"/>
-            <wp:docPr id="1501268921" name="Image 1501268921"/>
+            <wp:docPr id="1202938220" name="Image 1202938220"/>
             <wp:cNvGraphicFramePr>
               <a:graphicFrameLocks xmlns:a="http://schemas.openxmlformats.org/drawingml/2006/main" noChangeAspect="1"/>
             </wp:cNvGraphicFramePr>
@@ -8426,6 +8420,31 @@
 </file>
 
 <file path=customXml/item1.xml><?xml version="1.0" encoding="utf-8"?>
+<?mso-contentType ?>
+<FormTemplates xmlns="http://schemas.microsoft.com/sharepoint/v3/contenttype/forms">
+  <Display>DocumentLibraryForm</Display>
+  <Edit>DocumentLibraryForm</Edit>
+  <New>DocumentLibraryForm</New>
+</FormTemplates>
+</file>
+
+<file path=customXml/item2.xml><?xml version="1.0" encoding="utf-8"?>
+<p:properties xmlns:p="http://schemas.microsoft.com/office/2006/metadata/properties" xmlns:xsi="http://www.w3.org/2001/XMLSchema-instance" xmlns:pc="http://schemas.microsoft.com/office/infopath/2007/PartnerControls">
+  <documentManagement>
+    <IconOverlay xmlns="http://schemas.microsoft.com/sharepoint/v4" xsi:nil="true"/>
+    <lcf76f155ced4ddcb4097134ff3c332f xmlns="bf2f2df3-a963-4452-b0e7-67dabc627c35">
+      <Terms xmlns="http://schemas.microsoft.com/office/infopath/2007/PartnerControls"/>
+    </lcf76f155ced4ddcb4097134ff3c332f>
+    <TaxCatchAll xmlns="f7d9f5a6-831d-4621-8c77-cbcaf993e406" xsi:nil="true"/>
+  </documentManagement>
+</p:properties>
+</file>
+
+<file path=customXml/item3.xml><?xml version="1.0" encoding="utf-8"?>
+<b:Sources xmlns:b="http://schemas.openxmlformats.org/officeDocument/2006/bibliography" xmlns="http://schemas.openxmlformats.org/officeDocument/2006/bibliography" SelectedStyle="\APA.XSL" StyleName="APA"/>
+</file>
+
+<file path=customXml/item4.xml><?xml version="1.0" encoding="utf-8"?>
 <ct:contentTypeSchema xmlns:ct="http://schemas.microsoft.com/office/2006/metadata/contentType" xmlns:ma="http://schemas.microsoft.com/office/2006/metadata/properties/metaAttributes" ct:_="" ma:_="" ma:contentTypeName="Document" ma:contentTypeID="0x0101001ABD9BFFC9E543439C53A2705AE306EF" ma:contentTypeVersion="19" ma:contentTypeDescription="Crée un document." ma:contentTypeScope="" ma:versionID="f3418dd4ca302601ba73fa17965a3f21">
   <xsd:schema xmlns:xsd="http://www.w3.org/2001/XMLSchema" xmlns:xs="http://www.w3.org/2001/XMLSchema" xmlns:p="http://schemas.microsoft.com/office/2006/metadata/properties" xmlns:ns2="bf2f2df3-a963-4452-b0e7-67dabc627c35" xmlns:ns3="http://schemas.microsoft.com/sharepoint/v4" xmlns:ns4="f7d9f5a6-831d-4621-8c77-cbcaf993e406" targetNamespace="http://schemas.microsoft.com/office/2006/metadata/properties" ma:root="true" ma:fieldsID="5d82fd028d299635ce1df2d808d1b2ae" ns2:_="" ns3:_="" ns4:_="">
     <xsd:import namespace="bf2f2df3-a963-4452-b0e7-67dabc627c35"/>
@@ -8691,32 +8710,35 @@
 </ct:contentTypeSchema>
 </file>
 
-<file path=customXml/item2.xml><?xml version="1.0" encoding="utf-8"?>
-<b:Sources xmlns:b="http://schemas.openxmlformats.org/officeDocument/2006/bibliography" xmlns="http://schemas.openxmlformats.org/officeDocument/2006/bibliography" SelectedStyle="\APA.XSL" StyleName="APA"/>
+<file path=customXml/itemProps1.xml><?xml version="1.0" encoding="utf-8"?>
+<ds:datastoreItem xmlns:ds="http://schemas.openxmlformats.org/officeDocument/2006/customXml" ds:itemID="{3F7CAD84-AF49-4E1D-A196-9E34AC245DF0}">
+  <ds:schemaRefs>
+    <ds:schemaRef ds:uri="http://schemas.microsoft.com/sharepoint/v3/contenttype/forms"/>
+  </ds:schemaRefs>
+</ds:datastoreItem>
 </file>
 
-<file path=customXml/item3.xml><?xml version="1.0" encoding="utf-8"?>
-<p:properties xmlns:p="http://schemas.microsoft.com/office/2006/metadata/properties" xmlns:xsi="http://www.w3.org/2001/XMLSchema-instance" xmlns:pc="http://schemas.microsoft.com/office/infopath/2007/PartnerControls">
-  <documentManagement>
-    <IconOverlay xmlns="http://schemas.microsoft.com/sharepoint/v4" xsi:nil="true"/>
-    <lcf76f155ced4ddcb4097134ff3c332f xmlns="bf2f2df3-a963-4452-b0e7-67dabc627c35">
-      <Terms xmlns="http://schemas.microsoft.com/office/infopath/2007/PartnerControls"/>
-    </lcf76f155ced4ddcb4097134ff3c332f>
-    <TaxCatchAll xmlns="f7d9f5a6-831d-4621-8c77-cbcaf993e406" xsi:nil="true"/>
-  </documentManagement>
-</p:properties>
+<file path=customXml/itemProps2.xml><?xml version="1.0" encoding="utf-8"?>
+<ds:datastoreItem xmlns:ds="http://schemas.openxmlformats.org/officeDocument/2006/customXml" ds:itemID="{655C7ED2-26A6-4CDA-83C4-0A25508522E1}">
+  <ds:schemaRefs>
+    <ds:schemaRef ds:uri="http://schemas.microsoft.com/office/2006/metadata/properties"/>
+    <ds:schemaRef ds:uri="http://schemas.microsoft.com/office/infopath/2007/PartnerControls"/>
+    <ds:schemaRef ds:uri="http://schemas.microsoft.com/sharepoint/v4"/>
+    <ds:schemaRef ds:uri="bf2f2df3-a963-4452-b0e7-67dabc627c35"/>
+    <ds:schemaRef ds:uri="f7d9f5a6-831d-4621-8c77-cbcaf993e406"/>
+  </ds:schemaRefs>
+</ds:datastoreItem>
 </file>
 
-<file path=customXml/item4.xml><?xml version="1.0" encoding="utf-8"?>
-<?mso-contentType ?>
-<FormTemplates xmlns="http://schemas.microsoft.com/sharepoint/v3/contenttype/forms">
-  <Display>DocumentLibraryForm</Display>
-  <Edit>DocumentLibraryForm</Edit>
-  <New>DocumentLibraryForm</New>
-</FormTemplates>
+<file path=customXml/itemProps3.xml><?xml version="1.0" encoding="utf-8"?>
+<ds:datastoreItem xmlns:ds="http://schemas.openxmlformats.org/officeDocument/2006/customXml" ds:itemID="{B1922DF3-CC0B-4D54-AAAE-E6250FC33B70}">
+  <ds:schemaRefs>
+    <ds:schemaRef ds:uri="http://schemas.openxmlformats.org/officeDocument/2006/bibliography"/>
+  </ds:schemaRefs>
+</ds:datastoreItem>
 </file>
 
-<file path=customXml/itemProps1.xml><?xml version="1.0" encoding="utf-8"?>
+<file path=customXml/itemProps4.xml><?xml version="1.0" encoding="utf-8"?>
 <ds:datastoreItem xmlns:ds="http://schemas.openxmlformats.org/officeDocument/2006/customXml" ds:itemID="{BBACFDC4-06AE-4B56-8906-7E0B870ECD23}">
   <ds:schemaRefs>
     <ds:schemaRef ds:uri="http://schemas.microsoft.com/office/2006/metadata/contentType"/>
@@ -8734,32 +8756,4 @@
     <ds:schemaRef ds:uri="http://schemas.microsoft.com/internal/obd"/>
   </ds:schemaRefs>
 </ds:datastoreItem>
-</file>
-
-<file path=customXml/itemProps2.xml><?xml version="1.0" encoding="utf-8"?>
-<ds:datastoreItem xmlns:ds="http://schemas.openxmlformats.org/officeDocument/2006/customXml" ds:itemID="{B1922DF3-CC0B-4D54-AAAE-E6250FC33B70}">
-  <ds:schemaRefs>
-    <ds:schemaRef ds:uri="http://schemas.openxmlformats.org/officeDocument/2006/bibliography"/>
-  </ds:schemaRefs>
-</ds:datastoreItem>
-</file>
-
-<file path=customXml/itemProps3.xml><?xml version="1.0" encoding="utf-8"?>
-<ds:datastoreItem xmlns:ds="http://schemas.openxmlformats.org/officeDocument/2006/customXml" ds:itemID="{655C7ED2-26A6-4CDA-83C4-0A25508522E1}">
-  <ds:schemaRefs>
-    <ds:schemaRef ds:uri="http://schemas.microsoft.com/office/2006/metadata/properties"/>
-    <ds:schemaRef ds:uri="http://schemas.microsoft.com/office/infopath/2007/PartnerControls"/>
-    <ds:schemaRef ds:uri="http://schemas.microsoft.com/sharepoint/v4"/>
-    <ds:schemaRef ds:uri="bf2f2df3-a963-4452-b0e7-67dabc627c35"/>
-    <ds:schemaRef ds:uri="f7d9f5a6-831d-4621-8c77-cbcaf993e406"/>
-  </ds:schemaRefs>
-</ds:datastoreItem>
-</file>
-
-<file path=customXml/itemProps4.xml><?xml version="1.0" encoding="utf-8"?>
-<ds:datastoreItem xmlns:ds="http://schemas.openxmlformats.org/officeDocument/2006/customXml" ds:itemID="{3F7CAD84-AF49-4E1D-A196-9E34AC245DF0}">
-  <ds:schemaRefs>
-    <ds:schemaRef ds:uri="http://schemas.microsoft.com/sharepoint/v3/contenttype/forms"/>
-  </ds:schemaRefs>
-</ds:datastoreItem>
 </file>
</xml_diff>